<commit_message>
Se modifica el modelo entidad relacion del aplicativo
</commit_message>
<xml_diff>
--- a/ModeloEntidadRelacion.docx
+++ b/ModeloEntidadRelacion.docx
@@ -8,7 +8,7 @@
         <w:rPr>
           <w:rFonts w:ascii="Arial" w:hAnsi="Arial" w:cs="Arial"/>
           <w:b/>
-          <w:sz w:val="32"/>
+          <w:sz w:val="36"/>
         </w:rPr>
       </w:pPr>
       <w:bookmarkStart w:id="0" w:name="_GoBack"/>
@@ -16,7 +16,7 @@
         <w:rPr>
           <w:rFonts w:ascii="Arial" w:hAnsi="Arial" w:cs="Arial"/>
           <w:b/>
-          <w:sz w:val="32"/>
+          <w:sz w:val="36"/>
         </w:rPr>
         <w:t>Modelo Entidad Relacion</w:t>
       </w:r>

</xml_diff>